<commit_message>
Rerun reports after error handling changes
</commit_message>
<xml_diff>
--- a/generated_reports/2022/2022-23-NDT-Points-Standings-Fall.docx
+++ b/generated_reports/2022/2022-23-NDT-Points-Standings-Fall.docx
@@ -6364,7 +6364,7 @@
           </w:tcPr>
           <w:p>
             <w:r>
-              <w:t>Macalaster College</w:t>
+              <w:t>Macalester College</w:t>
             </w:r>
           </w:p>
         </w:tc>
@@ -10071,7 +10071,7 @@
           </w:tcPr>
           <w:p>
             <w:r>
-              <w:t>Macalaster College</w:t>
+              <w:t>Macalester College</w:t>
             </w:r>
           </w:p>
         </w:tc>
@@ -13516,7 +13516,7 @@
           </w:tcPr>
           <w:p>
             <w:r>
-              <w:t>Macalaster College</w:t>
+              <w:t>Macalester College</w:t>
             </w:r>
           </w:p>
         </w:tc>

</xml_diff>